<commit_message>
added new version of paper
</commit_message>
<xml_diff>
--- a/papers/webservice-coalition-learning-omar-template/figures/steps.docx
+++ b/papers/webservice-coalition-learning-omar-template/figures/steps.docx
@@ -3,6 +3,8 @@
 <w:document xmlns:wpc="http://schemas.microsoft.com/office/word/2010/wordprocessingCanvas" xmlns:mc="http://schemas.openxmlformats.org/markup-compatibility/2006" xmlns:o="urn:schemas-microsoft-com:office:office" xmlns:r="http://schemas.openxmlformats.org/officeDocument/2006/relationships" xmlns:m="http://schemas.openxmlformats.org/officeDocument/2006/math" xmlns:v="urn:schemas-microsoft-com:vml" xmlns:wp14="http://schemas.microsoft.com/office/word/2010/wordprocessingDrawing" xmlns:wp="http://schemas.openxmlformats.org/drawingml/2006/wordprocessingDrawing" xmlns:w10="urn:schemas-microsoft-com:office:word" xmlns:w="http://schemas.openxmlformats.org/wordprocessingml/2006/main" xmlns:w14="http://schemas.microsoft.com/office/word/2010/wordml" xmlns:wpg="http://schemas.microsoft.com/office/word/2010/wordprocessingGroup" xmlns:wpi="http://schemas.microsoft.com/office/word/2010/wordprocessingInk" xmlns:wne="http://schemas.microsoft.com/office/word/2006/wordml" xmlns:wps="http://schemas.microsoft.com/office/word/2010/wordprocessingShape" mc:Ignorable="w14 wp14">
   <w:body>
     <w:p>
+      <w:bookmarkStart w:id="0" w:name="_GoBack"/>
+      <w:bookmarkEnd w:id="0"/>
       <w:r>
         <w:rPr>
           <w:noProof/>
@@ -11,13 +13,300 @@
         <mc:AlternateContent>
           <mc:Choice Requires="wps">
             <w:drawing>
-              <wp:anchor distT="0" distB="0" distL="114300" distR="114300" simplePos="0" relativeHeight="251663360" behindDoc="0" locked="0" layoutInCell="1" allowOverlap="1" wp14:anchorId="14ED9CAD" wp14:editId="7AA068A5">
+              <wp:anchor distT="0" distB="0" distL="114300" distR="114300" simplePos="0" relativeHeight="251661312" behindDoc="0" locked="0" layoutInCell="1" allowOverlap="1" wp14:anchorId="42DE930E" wp14:editId="6FBC5401">
+                <wp:simplePos x="0" y="0"/>
+                <wp:positionH relativeFrom="column">
+                  <wp:posOffset>1595755</wp:posOffset>
+                </wp:positionH>
+                <wp:positionV relativeFrom="paragraph">
+                  <wp:posOffset>41275</wp:posOffset>
+                </wp:positionV>
+                <wp:extent cx="1323975" cy="504825"/>
+                <wp:effectExtent l="0" t="0" r="28575" b="28575"/>
+                <wp:wrapNone/>
+                <wp:docPr id="2" name="Rounded Rectangle 2"/>
+                <wp:cNvGraphicFramePr/>
+                <a:graphic xmlns:a="http://schemas.openxmlformats.org/drawingml/2006/main">
+                  <a:graphicData uri="http://schemas.microsoft.com/office/word/2010/wordprocessingShape">
+                    <wps:wsp>
+                      <wps:cNvSpPr/>
+                      <wps:spPr>
+                        <a:xfrm>
+                          <a:off x="0" y="0"/>
+                          <a:ext cx="1323975" cy="504825"/>
+                        </a:xfrm>
+                        <a:prstGeom prst="roundRect">
+                          <a:avLst/>
+                        </a:prstGeom>
+                      </wps:spPr>
+                      <wps:style>
+                        <a:lnRef idx="2">
+                          <a:schemeClr val="dk1"/>
+                        </a:lnRef>
+                        <a:fillRef idx="1">
+                          <a:schemeClr val="lt1"/>
+                        </a:fillRef>
+                        <a:effectRef idx="0">
+                          <a:schemeClr val="dk1"/>
+                        </a:effectRef>
+                        <a:fontRef idx="minor">
+                          <a:schemeClr val="dk1"/>
+                        </a:fontRef>
+                      </wps:style>
+                      <wps:txbx>
+                        <w:txbxContent>
+                          <w:p>
+                            <w:pPr>
+                              <w:jc w:val="center"/>
+                            </w:pPr>
+                            <w:r>
+                              <w:t xml:space="preserve">2) </w:t>
+                            </w:r>
+                            <w:r>
+                              <w:t>Feature Extraction</w:t>
+                            </w:r>
+                          </w:p>
+                        </w:txbxContent>
+                      </wps:txbx>
+                      <wps:bodyPr rot="0" spcFirstLastPara="0" vertOverflow="overflow" horzOverflow="overflow" vert="horz" wrap="square" lIns="91440" tIns="45720" rIns="91440" bIns="45720" numCol="1" spcCol="0" rtlCol="0" fromWordArt="0" anchor="ctr" anchorCtr="0" forceAA="0" compatLnSpc="1">
+                        <a:prstTxWarp prst="textNoShape">
+                          <a:avLst/>
+                        </a:prstTxWarp>
+                        <a:noAutofit/>
+                      </wps:bodyPr>
+                    </wps:wsp>
+                  </a:graphicData>
+                </a:graphic>
+                <wp14:sizeRelH relativeFrom="margin">
+                  <wp14:pctWidth>0</wp14:pctWidth>
+                </wp14:sizeRelH>
+                <wp14:sizeRelV relativeFrom="margin">
+                  <wp14:pctHeight>0</wp14:pctHeight>
+                </wp14:sizeRelV>
+              </wp:anchor>
+            </w:drawing>
+          </mc:Choice>
+          <mc:Fallback>
+            <w:pict>
+              <v:roundrect id="Rounded Rectangle 2" o:spid="_x0000_s1026" style="position:absolute;margin-left:125.65pt;margin-top:3.25pt;width:104.25pt;height:39.75pt;z-index:251661312;visibility:visible;mso-wrap-style:square;mso-width-percent:0;mso-height-percent:0;mso-wrap-distance-left:9pt;mso-wrap-distance-top:0;mso-wrap-distance-right:9pt;mso-wrap-distance-bottom:0;mso-position-horizontal:absolute;mso-position-horizontal-relative:text;mso-position-vertical:absolute;mso-position-vertical-relative:text;mso-width-percent:0;mso-height-percent:0;mso-width-relative:margin;mso-height-relative:margin;v-text-anchor:middle" arcsize="10923f" o:gfxdata="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" fillcolor="white [3201]" strokecolor="black [3200]" strokeweight="1pt">
+                <v:stroke joinstyle="miter"/>
+                <v:textbox>
+                  <w:txbxContent>
+                    <w:p>
+                      <w:pPr>
+                        <w:jc w:val="center"/>
+                      </w:pPr>
+                      <w:r>
+                        <w:t xml:space="preserve">2) </w:t>
+                      </w:r>
+                      <w:r>
+                        <w:t>Feature Extraction</w:t>
+                      </w:r>
+                    </w:p>
+                  </w:txbxContent>
+                </v:textbox>
+              </v:roundrect>
+            </w:pict>
+          </mc:Fallback>
+        </mc:AlternateContent>
+      </w:r>
+      <w:r>
+        <w:rPr>
+          <w:noProof/>
+          <w:lang w:eastAsia="zh-CN"/>
+        </w:rPr>
+        <mc:AlternateContent>
+          <mc:Choice Requires="wps">
+            <w:drawing>
+              <wp:anchor distT="0" distB="0" distL="114300" distR="114300" simplePos="0" relativeHeight="251671552" behindDoc="0" locked="0" layoutInCell="1" allowOverlap="1" wp14:anchorId="4B3CEB6F" wp14:editId="7B20DCF5">
+                <wp:simplePos x="0" y="0"/>
+                <wp:positionH relativeFrom="column">
+                  <wp:posOffset>2921000</wp:posOffset>
+                </wp:positionH>
+                <wp:positionV relativeFrom="paragraph">
+                  <wp:posOffset>290195</wp:posOffset>
+                </wp:positionV>
+                <wp:extent cx="361950" cy="0"/>
+                <wp:effectExtent l="0" t="76200" r="19050" b="95250"/>
+                <wp:wrapNone/>
+                <wp:docPr id="8" name="Straight Arrow Connector 8"/>
+                <wp:cNvGraphicFramePr/>
+                <a:graphic xmlns:a="http://schemas.openxmlformats.org/drawingml/2006/main">
+                  <a:graphicData uri="http://schemas.microsoft.com/office/word/2010/wordprocessingShape">
+                    <wps:wsp>
+                      <wps:cNvCnPr/>
+                      <wps:spPr>
+                        <a:xfrm>
+                          <a:off x="0" y="0"/>
+                          <a:ext cx="361950" cy="0"/>
+                        </a:xfrm>
+                        <a:prstGeom prst="straightConnector1">
+                          <a:avLst/>
+                        </a:prstGeom>
+                        <a:ln>
+                          <a:tailEnd type="triangle"/>
+                        </a:ln>
+                      </wps:spPr>
+                      <wps:style>
+                        <a:lnRef idx="1">
+                          <a:schemeClr val="dk1"/>
+                        </a:lnRef>
+                        <a:fillRef idx="0">
+                          <a:schemeClr val="dk1"/>
+                        </a:fillRef>
+                        <a:effectRef idx="0">
+                          <a:schemeClr val="dk1"/>
+                        </a:effectRef>
+                        <a:fontRef idx="minor">
+                          <a:schemeClr val="tx1"/>
+                        </a:fontRef>
+                      </wps:style>
+                      <wps:bodyPr/>
+                    </wps:wsp>
+                  </a:graphicData>
+                </a:graphic>
+                <wp14:sizeRelH relativeFrom="margin">
+                  <wp14:pctWidth>0</wp14:pctWidth>
+                </wp14:sizeRelH>
+                <wp14:sizeRelV relativeFrom="margin">
+                  <wp14:pctHeight>0</wp14:pctHeight>
+                </wp14:sizeRelV>
+              </wp:anchor>
+            </w:drawing>
+          </mc:Choice>
+          <mc:Fallback>
+            <w:pict>
+              <v:shapetype id="_x0000_t32" coordsize="21600,21600" o:spt="32" o:oned="t" path="m,l21600,21600e" filled="f">
+                <v:path arrowok="t" fillok="f" o:connecttype="none"/>
+                <o:lock v:ext="edit" shapetype="t"/>
+              </v:shapetype>
+              <v:shape id="Straight Arrow Connector 8" o:spid="_x0000_s1026" type="#_x0000_t32" style="position:absolute;margin-left:230pt;margin-top:22.85pt;width:28.5pt;height:0;z-index:251671552;visibility:visible;mso-wrap-style:square;mso-width-percent:0;mso-height-percent:0;mso-wrap-distance-left:9pt;mso-wrap-distance-top:0;mso-wrap-distance-right:9pt;mso-wrap-distance-bottom:0;mso-position-horizontal:absolute;mso-position-horizontal-relative:text;mso-position-vertical:absolute;mso-position-vertical-relative:text;mso-width-percent:0;mso-height-percent:0;mso-width-relative:margin;mso-height-relative:margin" o:gfxdata="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" strokecolor="black [3200]" strokeweight=".5pt">
+                <v:stroke endarrow="block" joinstyle="miter"/>
+              </v:shape>
+            </w:pict>
+          </mc:Fallback>
+        </mc:AlternateContent>
+      </w:r>
+      <w:r>
+        <w:rPr>
+          <w:noProof/>
+          <w:lang w:eastAsia="zh-CN"/>
+        </w:rPr>
+        <mc:AlternateContent>
+          <mc:Choice Requires="wps">
+            <w:drawing>
+              <wp:anchor distT="0" distB="0" distL="114300" distR="114300" simplePos="0" relativeHeight="251659264" behindDoc="0" locked="0" layoutInCell="1" allowOverlap="1" wp14:anchorId="2B2B38E3" wp14:editId="34321C61">
+                <wp:simplePos x="0" y="0"/>
+                <wp:positionH relativeFrom="column">
+                  <wp:posOffset>-66675</wp:posOffset>
+                </wp:positionH>
+                <wp:positionV relativeFrom="paragraph">
+                  <wp:posOffset>45720</wp:posOffset>
+                </wp:positionV>
+                <wp:extent cx="1314450" cy="504825"/>
+                <wp:effectExtent l="0" t="0" r="19050" b="28575"/>
+                <wp:wrapNone/>
+                <wp:docPr id="1" name="Rounded Rectangle 1"/>
+                <wp:cNvGraphicFramePr/>
+                <a:graphic xmlns:a="http://schemas.openxmlformats.org/drawingml/2006/main">
+                  <a:graphicData uri="http://schemas.microsoft.com/office/word/2010/wordprocessingShape">
+                    <wps:wsp>
+                      <wps:cNvSpPr/>
+                      <wps:spPr>
+                        <a:xfrm>
+                          <a:off x="0" y="0"/>
+                          <a:ext cx="1314450" cy="504825"/>
+                        </a:xfrm>
+                        <a:prstGeom prst="roundRect">
+                          <a:avLst/>
+                        </a:prstGeom>
+                      </wps:spPr>
+                      <wps:style>
+                        <a:lnRef idx="2">
+                          <a:schemeClr val="dk1"/>
+                        </a:lnRef>
+                        <a:fillRef idx="1">
+                          <a:schemeClr val="lt1"/>
+                        </a:fillRef>
+                        <a:effectRef idx="0">
+                          <a:schemeClr val="dk1"/>
+                        </a:effectRef>
+                        <a:fontRef idx="minor">
+                          <a:schemeClr val="dk1"/>
+                        </a:fontRef>
+                      </wps:style>
+                      <wps:txbx>
+                        <w:txbxContent>
+                          <w:p>
+                            <w:pPr>
+                              <w:jc w:val="center"/>
+                            </w:pPr>
+                            <w:r>
+                              <w:t xml:space="preserve">1) </w:t>
+                            </w:r>
+                            <w:r>
+                              <w:t>Input Data</w:t>
+                            </w:r>
+                          </w:p>
+                        </w:txbxContent>
+                      </wps:txbx>
+                      <wps:bodyPr rot="0" spcFirstLastPara="0" vertOverflow="overflow" horzOverflow="overflow" vert="horz" wrap="square" lIns="91440" tIns="45720" rIns="91440" bIns="45720" numCol="1" spcCol="0" rtlCol="0" fromWordArt="0" anchor="ctr" anchorCtr="0" forceAA="0" compatLnSpc="1">
+                        <a:prstTxWarp prst="textNoShape">
+                          <a:avLst/>
+                        </a:prstTxWarp>
+                        <a:noAutofit/>
+                      </wps:bodyPr>
+                    </wps:wsp>
+                  </a:graphicData>
+                </a:graphic>
+                <wp14:sizeRelH relativeFrom="margin">
+                  <wp14:pctWidth>0</wp14:pctWidth>
+                </wp14:sizeRelH>
+                <wp14:sizeRelV relativeFrom="margin">
+                  <wp14:pctHeight>0</wp14:pctHeight>
+                </wp14:sizeRelV>
+              </wp:anchor>
+            </w:drawing>
+          </mc:Choice>
+          <mc:Fallback>
+            <w:pict>
+              <v:roundrect id="Rounded Rectangle 1" o:spid="_x0000_s1027" style="position:absolute;margin-left:-5.25pt;margin-top:3.6pt;width:103.5pt;height:39.75pt;z-index:251659264;visibility:visible;mso-wrap-style:square;mso-width-percent:0;mso-height-percent:0;mso-wrap-distance-left:9pt;mso-wrap-distance-top:0;mso-wrap-distance-right:9pt;mso-wrap-distance-bottom:0;mso-position-horizontal:absolute;mso-position-horizontal-relative:text;mso-position-vertical:absolute;mso-position-vertical-relative:text;mso-width-percent:0;mso-height-percent:0;mso-width-relative:margin;mso-height-relative:margin;v-text-anchor:middle" arcsize="10923f" o:gfxdata="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" fillcolor="white [3201]" strokecolor="black [3200]" strokeweight="1pt">
+                <v:stroke joinstyle="miter"/>
+                <v:textbox>
+                  <w:txbxContent>
+                    <w:p>
+                      <w:pPr>
+                        <w:jc w:val="center"/>
+                      </w:pPr>
+                      <w:r>
+                        <w:t xml:space="preserve">1) </w:t>
+                      </w:r>
+                      <w:r>
+                        <w:t>Input Data</w:t>
+                      </w:r>
+                    </w:p>
+                  </w:txbxContent>
+                </v:textbox>
+              </v:roundrect>
+            </w:pict>
+          </mc:Fallback>
+        </mc:AlternateContent>
+      </w:r>
+      <w:r>
+        <w:rPr>
+          <w:noProof/>
+          <w:lang w:eastAsia="zh-CN"/>
+        </w:rPr>
+        <mc:AlternateContent>
+          <mc:Choice Requires="wps">
+            <w:drawing>
+              <wp:anchor distT="0" distB="0" distL="114300" distR="114300" simplePos="0" relativeHeight="251663360" behindDoc="0" locked="0" layoutInCell="1" allowOverlap="1" wp14:anchorId="7BBF7A96" wp14:editId="7BCEBB75">
                 <wp:simplePos x="0" y="0"/>
                 <wp:positionH relativeFrom="column">
                   <wp:posOffset>3294380</wp:posOffset>
                 </wp:positionH>
                 <wp:positionV relativeFrom="paragraph">
-                  <wp:posOffset>-74613</wp:posOffset>
+                  <wp:posOffset>-79058</wp:posOffset>
                 </wp:positionV>
                 <wp:extent cx="1656080" cy="735965"/>
                 <wp:effectExtent l="0" t="0" r="20320" b="26035"/>
@@ -89,7 +378,7 @@
           </mc:Choice>
           <mc:Fallback>
             <w:pict>
-              <v:roundrect id="Rounded Rectangle 3" o:spid="_x0000_s1026" style="position:absolute;margin-left:259.4pt;margin-top:-5.9pt;width:130.4pt;height:57.95pt;z-index:251663360;visibility:visible;mso-wrap-style:square;mso-width-percent:0;mso-height-percent:0;mso-wrap-distance-left:9pt;mso-wrap-distance-top:0;mso-wrap-distance-right:9pt;mso-wrap-distance-bottom:0;mso-position-horizontal:absolute;mso-position-horizontal-relative:text;mso-position-vertical:absolute;mso-position-vertical-relative:text;mso-width-percent:0;mso-height-percent:0;mso-width-relative:margin;mso-height-relative:margin;v-text-anchor:middle" arcsize="10923f" o:gfxdata="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" fillcolor="white [3201]" strokecolor="black [3200]" strokeweight="1pt">
+              <v:roundrect id="Rounded Rectangle 3" o:spid="_x0000_s1028" style="position:absolute;margin-left:259.4pt;margin-top:-6.25pt;width:130.4pt;height:57.95pt;z-index:251663360;visibility:visible;mso-wrap-style:square;mso-width-percent:0;mso-height-percent:0;mso-wrap-distance-left:9pt;mso-wrap-distance-top:0;mso-wrap-distance-right:9pt;mso-wrap-distance-bottom:0;mso-position-horizontal:absolute;mso-position-horizontal-relative:text;mso-position-vertical:absolute;mso-position-vertical-relative:text;mso-width-percent:0;mso-height-percent:0;mso-width-relative:margin;mso-height-relative:margin;v-text-anchor:middle" arcsize="10923f" o:gfxdata="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" fillcolor="white [3201]" strokecolor="black [3200]" strokeweight="1pt">
                 <v:stroke joinstyle="miter"/>
                 <v:textbox>
                   <w:txbxContent>
@@ -122,7 +411,7 @@
         <mc:AlternateContent>
           <mc:Choice Requires="wps">
             <w:drawing>
-              <wp:anchor distT="0" distB="0" distL="114300" distR="114300" simplePos="0" relativeHeight="251683840" behindDoc="0" locked="0" layoutInCell="1" allowOverlap="1" wp14:anchorId="41690E5F" wp14:editId="76592275">
+              <wp:anchor distT="0" distB="0" distL="114300" distR="114300" simplePos="0" relativeHeight="251683840" behindDoc="0" locked="0" layoutInCell="1" allowOverlap="1" wp14:anchorId="44FA7828" wp14:editId="57E06BB9">
                 <wp:simplePos x="0" y="0"/>
                 <wp:positionH relativeFrom="column">
                   <wp:posOffset>-299720</wp:posOffset>
@@ -198,7 +487,7 @@
           </mc:Choice>
           <mc:Fallback>
             <w:pict>
-              <v:roundrect id="Rounded Rectangle 12" o:spid="_x0000_s1027" style="position:absolute;margin-left:-23.6pt;margin-top:-20.05pt;width:271.5pt;height:25.8pt;z-index:251683840;visibility:visible;mso-wrap-style:square;mso-width-percent:0;mso-height-percent:0;mso-wrap-distance-left:9pt;mso-wrap-distance-top:0;mso-wrap-distance-right:9pt;mso-wrap-distance-bottom:0;mso-position-horizontal:absolute;mso-position-horizontal-relative:text;mso-position-vertical:absolute;mso-position-vertical-relative:text;mso-width-percent:0;mso-height-percent:0;mso-width-relative:margin;mso-height-relative:margin;v-text-anchor:middle" arcsize="10923f" o:gfxdata="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" filled="f" stroked="f" strokeweight="1pt">
+              <v:roundrect id="Rounded Rectangle 12" o:spid="_x0000_s1029" style="position:absolute;margin-left:-23.6pt;margin-top:-20.05pt;width:271.5pt;height:25.8pt;z-index:251683840;visibility:visible;mso-wrap-style:square;mso-width-percent:0;mso-height-percent:0;mso-wrap-distance-left:9pt;mso-wrap-distance-top:0;mso-wrap-distance-right:9pt;mso-wrap-distance-bottom:0;mso-position-horizontal:absolute;mso-position-horizontal-relative:text;mso-position-vertical:absolute;mso-position-vertical-relative:text;mso-width-percent:0;mso-height-percent:0;mso-width-relative:margin;mso-height-relative:margin;v-text-anchor:middle" arcsize="10923f" o:gfxdata="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" filled="f" stroked="f" strokeweight="1pt">
                 <v:stroke joinstyle="miter"/>
                 <v:textbox>
                   <w:txbxContent>
@@ -225,7 +514,7 @@
         <mc:AlternateContent>
           <mc:Choice Requires="wps">
             <w:drawing>
-              <wp:anchor distT="0" distB="0" distL="114300" distR="114300" simplePos="0" relativeHeight="251658239" behindDoc="0" locked="0" layoutInCell="1" allowOverlap="1" wp14:anchorId="548BDB70" wp14:editId="146E37F9">
+              <wp:anchor distT="0" distB="0" distL="114300" distR="114300" simplePos="0" relativeHeight="251658239" behindDoc="0" locked="0" layoutInCell="1" allowOverlap="1" wp14:anchorId="57918633" wp14:editId="04D6453F">
                 <wp:simplePos x="0" y="0"/>
                 <wp:positionH relativeFrom="column">
                   <wp:posOffset>-400050</wp:posOffset>
@@ -286,293 +575,6 @@
           <mc:Fallback>
             <w:pict>
               <v:rect id="Rectangle 11" o:spid="_x0000_s1026" style="position:absolute;margin-left:-31.5pt;margin-top:-19.15pt;width:439pt;height:75.15pt;z-index:251658239;visibility:visible;mso-wrap-style:square;mso-width-percent:0;mso-height-percent:0;mso-wrap-distance-left:9pt;mso-wrap-distance-top:0;mso-wrap-distance-right:9pt;mso-wrap-distance-bottom:0;mso-position-horizontal:absolute;mso-position-horizontal-relative:text;mso-position-vertical:absolute;mso-position-vertical-relative:text;mso-width-percent:0;mso-height-percent:0;mso-width-relative:margin;mso-height-relative:margin;v-text-anchor:middle" o:gfxdata="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" fillcolor="white [3201]" strokecolor="black [3200]" strokeweight="1pt"/>
-            </w:pict>
-          </mc:Fallback>
-        </mc:AlternateContent>
-      </w:r>
-      <w:r>
-        <w:rPr>
-          <w:noProof/>
-          <w:lang w:eastAsia="zh-CN"/>
-        </w:rPr>
-        <mc:AlternateContent>
-          <mc:Choice Requires="wps">
-            <w:drawing>
-              <wp:anchor distT="0" distB="0" distL="114300" distR="114300" simplePos="0" relativeHeight="251659264" behindDoc="0" locked="0" layoutInCell="1" allowOverlap="1" wp14:anchorId="63660E97" wp14:editId="5D4AAD77">
-                <wp:simplePos x="0" y="0"/>
-                <wp:positionH relativeFrom="column">
-                  <wp:posOffset>-66675</wp:posOffset>
-                </wp:positionH>
-                <wp:positionV relativeFrom="paragraph">
-                  <wp:posOffset>50800</wp:posOffset>
-                </wp:positionV>
-                <wp:extent cx="1314450" cy="504825"/>
-                <wp:effectExtent l="0" t="0" r="19050" b="28575"/>
-                <wp:wrapNone/>
-                <wp:docPr id="1" name="Rounded Rectangle 1"/>
-                <wp:cNvGraphicFramePr/>
-                <a:graphic xmlns:a="http://schemas.openxmlformats.org/drawingml/2006/main">
-                  <a:graphicData uri="http://schemas.microsoft.com/office/word/2010/wordprocessingShape">
-                    <wps:wsp>
-                      <wps:cNvSpPr/>
-                      <wps:spPr>
-                        <a:xfrm>
-                          <a:off x="0" y="0"/>
-                          <a:ext cx="1314450" cy="504825"/>
-                        </a:xfrm>
-                        <a:prstGeom prst="roundRect">
-                          <a:avLst/>
-                        </a:prstGeom>
-                      </wps:spPr>
-                      <wps:style>
-                        <a:lnRef idx="2">
-                          <a:schemeClr val="dk1"/>
-                        </a:lnRef>
-                        <a:fillRef idx="1">
-                          <a:schemeClr val="lt1"/>
-                        </a:fillRef>
-                        <a:effectRef idx="0">
-                          <a:schemeClr val="dk1"/>
-                        </a:effectRef>
-                        <a:fontRef idx="minor">
-                          <a:schemeClr val="dk1"/>
-                        </a:fontRef>
-                      </wps:style>
-                      <wps:txbx>
-                        <w:txbxContent>
-                          <w:p>
-                            <w:pPr>
-                              <w:jc w:val="center"/>
-                            </w:pPr>
-                            <w:r>
-                              <w:t xml:space="preserve">1) </w:t>
-                            </w:r>
-                            <w:r>
-                              <w:t>Input Web Service Data</w:t>
-                            </w:r>
-                          </w:p>
-                        </w:txbxContent>
-                      </wps:txbx>
-                      <wps:bodyPr rot="0" spcFirstLastPara="0" vertOverflow="overflow" horzOverflow="overflow" vert="horz" wrap="square" lIns="91440" tIns="45720" rIns="91440" bIns="45720" numCol="1" spcCol="0" rtlCol="0" fromWordArt="0" anchor="ctr" anchorCtr="0" forceAA="0" compatLnSpc="1">
-                        <a:prstTxWarp prst="textNoShape">
-                          <a:avLst/>
-                        </a:prstTxWarp>
-                        <a:noAutofit/>
-                      </wps:bodyPr>
-                    </wps:wsp>
-                  </a:graphicData>
-                </a:graphic>
-                <wp14:sizeRelH relativeFrom="margin">
-                  <wp14:pctWidth>0</wp14:pctWidth>
-                </wp14:sizeRelH>
-                <wp14:sizeRelV relativeFrom="margin">
-                  <wp14:pctHeight>0</wp14:pctHeight>
-                </wp14:sizeRelV>
-              </wp:anchor>
-            </w:drawing>
-          </mc:Choice>
-          <mc:Fallback>
-            <w:pict>
-              <v:roundrect id="Rounded Rectangle 1" o:spid="_x0000_s1028" style="position:absolute;margin-left:-5.25pt;margin-top:4pt;width:103.5pt;height:39.75pt;z-index:251659264;visibility:visible;mso-wrap-style:square;mso-width-percent:0;mso-height-percent:0;mso-wrap-distance-left:9pt;mso-wrap-distance-top:0;mso-wrap-distance-right:9pt;mso-wrap-distance-bottom:0;mso-position-horizontal:absolute;mso-position-horizontal-relative:text;mso-position-vertical:absolute;mso-position-vertical-relative:text;mso-width-percent:0;mso-height-percent:0;mso-width-relative:margin;mso-height-relative:margin;v-text-anchor:middle" arcsize="10923f" o:gfxdata="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" fillcolor="white [3201]" strokecolor="black [3200]" strokeweight="1pt">
-                <v:stroke joinstyle="miter"/>
-                <v:textbox>
-                  <w:txbxContent>
-                    <w:p>
-                      <w:pPr>
-                        <w:jc w:val="center"/>
-                      </w:pPr>
-                      <w:r>
-                        <w:t xml:space="preserve">1) </w:t>
-                      </w:r>
-                      <w:r>
-                        <w:t>Input Web Service Data</w:t>
-                      </w:r>
-                    </w:p>
-                  </w:txbxContent>
-                </v:textbox>
-              </v:roundrect>
-            </w:pict>
-          </mc:Fallback>
-        </mc:AlternateContent>
-      </w:r>
-      <w:r>
-        <w:rPr>
-          <w:noProof/>
-          <w:lang w:eastAsia="zh-CN"/>
-        </w:rPr>
-        <mc:AlternateContent>
-          <mc:Choice Requires="wps">
-            <w:drawing>
-              <wp:anchor distT="0" distB="0" distL="114300" distR="114300" simplePos="0" relativeHeight="251671552" behindDoc="0" locked="0" layoutInCell="1" allowOverlap="1" wp14:anchorId="42A2194A" wp14:editId="5FB0FEAD">
-                <wp:simplePos x="0" y="0"/>
-                <wp:positionH relativeFrom="column">
-                  <wp:posOffset>2921000</wp:posOffset>
-                </wp:positionH>
-                <wp:positionV relativeFrom="paragraph">
-                  <wp:posOffset>295275</wp:posOffset>
-                </wp:positionV>
-                <wp:extent cx="361950" cy="0"/>
-                <wp:effectExtent l="0" t="76200" r="19050" b="95250"/>
-                <wp:wrapNone/>
-                <wp:docPr id="8" name="Straight Arrow Connector 8"/>
-                <wp:cNvGraphicFramePr/>
-                <a:graphic xmlns:a="http://schemas.openxmlformats.org/drawingml/2006/main">
-                  <a:graphicData uri="http://schemas.microsoft.com/office/word/2010/wordprocessingShape">
-                    <wps:wsp>
-                      <wps:cNvCnPr/>
-                      <wps:spPr>
-                        <a:xfrm>
-                          <a:off x="0" y="0"/>
-                          <a:ext cx="361950" cy="0"/>
-                        </a:xfrm>
-                        <a:prstGeom prst="straightConnector1">
-                          <a:avLst/>
-                        </a:prstGeom>
-                        <a:ln>
-                          <a:tailEnd type="triangle"/>
-                        </a:ln>
-                      </wps:spPr>
-                      <wps:style>
-                        <a:lnRef idx="1">
-                          <a:schemeClr val="dk1"/>
-                        </a:lnRef>
-                        <a:fillRef idx="0">
-                          <a:schemeClr val="dk1"/>
-                        </a:fillRef>
-                        <a:effectRef idx="0">
-                          <a:schemeClr val="dk1"/>
-                        </a:effectRef>
-                        <a:fontRef idx="minor">
-                          <a:schemeClr val="tx1"/>
-                        </a:fontRef>
-                      </wps:style>
-                      <wps:bodyPr/>
-                    </wps:wsp>
-                  </a:graphicData>
-                </a:graphic>
-                <wp14:sizeRelH relativeFrom="margin">
-                  <wp14:pctWidth>0</wp14:pctWidth>
-                </wp14:sizeRelH>
-                <wp14:sizeRelV relativeFrom="margin">
-                  <wp14:pctHeight>0</wp14:pctHeight>
-                </wp14:sizeRelV>
-              </wp:anchor>
-            </w:drawing>
-          </mc:Choice>
-          <mc:Fallback>
-            <w:pict>
-              <v:shapetype id="_x0000_t32" coordsize="21600,21600" o:spt="32" o:oned="t" path="m,l21600,21600e" filled="f">
-                <v:path arrowok="t" fillok="f" o:connecttype="none"/>
-                <o:lock v:ext="edit" shapetype="t"/>
-              </v:shapetype>
-              <v:shape id="Straight Arrow Connector 8" o:spid="_x0000_s1026" type="#_x0000_t32" style="position:absolute;margin-left:230pt;margin-top:23.25pt;width:28.5pt;height:0;z-index:251671552;visibility:visible;mso-wrap-style:square;mso-width-percent:0;mso-height-percent:0;mso-wrap-distance-left:9pt;mso-wrap-distance-top:0;mso-wrap-distance-right:9pt;mso-wrap-distance-bottom:0;mso-position-horizontal:absolute;mso-position-horizontal-relative:text;mso-position-vertical:absolute;mso-position-vertical-relative:text;mso-width-percent:0;mso-height-percent:0;mso-width-relative:margin;mso-height-relative:margin" o:gfxdata="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" strokecolor="black [3200]" strokeweight=".5pt">
-                <v:stroke endarrow="block" joinstyle="miter"/>
-              </v:shape>
-            </w:pict>
-          </mc:Fallback>
-        </mc:AlternateContent>
-      </w:r>
-      <w:r>
-        <w:rPr>
-          <w:noProof/>
-          <w:lang w:eastAsia="zh-CN"/>
-        </w:rPr>
-        <mc:AlternateContent>
-          <mc:Choice Requires="wps">
-            <w:drawing>
-              <wp:anchor distT="0" distB="0" distL="114300" distR="114300" simplePos="0" relativeHeight="251661312" behindDoc="0" locked="0" layoutInCell="1" allowOverlap="1" wp14:anchorId="2427280A" wp14:editId="0D37BE69">
-                <wp:simplePos x="0" y="0"/>
-                <wp:positionH relativeFrom="column">
-                  <wp:posOffset>1595755</wp:posOffset>
-                </wp:positionH>
-                <wp:positionV relativeFrom="paragraph">
-                  <wp:posOffset>46355</wp:posOffset>
-                </wp:positionV>
-                <wp:extent cx="1323975" cy="504825"/>
-                <wp:effectExtent l="0" t="0" r="28575" b="28575"/>
-                <wp:wrapNone/>
-                <wp:docPr id="2" name="Rounded Rectangle 2"/>
-                <wp:cNvGraphicFramePr/>
-                <a:graphic xmlns:a="http://schemas.openxmlformats.org/drawingml/2006/main">
-                  <a:graphicData uri="http://schemas.microsoft.com/office/word/2010/wordprocessingShape">
-                    <wps:wsp>
-                      <wps:cNvSpPr/>
-                      <wps:spPr>
-                        <a:xfrm>
-                          <a:off x="0" y="0"/>
-                          <a:ext cx="1323975" cy="504825"/>
-                        </a:xfrm>
-                        <a:prstGeom prst="roundRect">
-                          <a:avLst/>
-                        </a:prstGeom>
-                      </wps:spPr>
-                      <wps:style>
-                        <a:lnRef idx="2">
-                          <a:schemeClr val="dk1"/>
-                        </a:lnRef>
-                        <a:fillRef idx="1">
-                          <a:schemeClr val="lt1"/>
-                        </a:fillRef>
-                        <a:effectRef idx="0">
-                          <a:schemeClr val="dk1"/>
-                        </a:effectRef>
-                        <a:fontRef idx="minor">
-                          <a:schemeClr val="dk1"/>
-                        </a:fontRef>
-                      </wps:style>
-                      <wps:txbx>
-                        <w:txbxContent>
-                          <w:p>
-                            <w:pPr>
-                              <w:jc w:val="center"/>
-                            </w:pPr>
-                            <w:r>
-                              <w:t xml:space="preserve">2) </w:t>
-                            </w:r>
-                            <w:r>
-                              <w:t>Feature Extraction</w:t>
-                            </w:r>
-                          </w:p>
-                        </w:txbxContent>
-                      </wps:txbx>
-                      <wps:bodyPr rot="0" spcFirstLastPara="0" vertOverflow="overflow" horzOverflow="overflow" vert="horz" wrap="square" lIns="91440" tIns="45720" rIns="91440" bIns="45720" numCol="1" spcCol="0" rtlCol="0" fromWordArt="0" anchor="ctr" anchorCtr="0" forceAA="0" compatLnSpc="1">
-                        <a:prstTxWarp prst="textNoShape">
-                          <a:avLst/>
-                        </a:prstTxWarp>
-                        <a:noAutofit/>
-                      </wps:bodyPr>
-                    </wps:wsp>
-                  </a:graphicData>
-                </a:graphic>
-                <wp14:sizeRelH relativeFrom="margin">
-                  <wp14:pctWidth>0</wp14:pctWidth>
-                </wp14:sizeRelH>
-                <wp14:sizeRelV relativeFrom="margin">
-                  <wp14:pctHeight>0</wp14:pctHeight>
-                </wp14:sizeRelV>
-              </wp:anchor>
-            </w:drawing>
-          </mc:Choice>
-          <mc:Fallback>
-            <w:pict>
-              <v:roundrect id="Rounded Rectangle 2" o:spid="_x0000_s1029" style="position:absolute;margin-left:125.65pt;margin-top:3.65pt;width:104.25pt;height:39.75pt;z-index:251661312;visibility:visible;mso-wrap-style:square;mso-width-percent:0;mso-height-percent:0;mso-wrap-distance-left:9pt;mso-wrap-distance-top:0;mso-wrap-distance-right:9pt;mso-wrap-distance-bottom:0;mso-position-horizontal:absolute;mso-position-horizontal-relative:text;mso-position-vertical:absolute;mso-position-vertical-relative:text;mso-width-percent:0;mso-height-percent:0;mso-width-relative:margin;mso-height-relative:margin;v-text-anchor:middle" arcsize="10923f" o:gfxdata="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" fillcolor="white [3201]" strokecolor="black [3200]" strokeweight="1pt">
-                <v:stroke joinstyle="miter"/>
-                <v:textbox>
-                  <w:txbxContent>
-                    <w:p>
-                      <w:pPr>
-                        <w:jc w:val="center"/>
-                      </w:pPr>
-                      <w:r>
-                        <w:t xml:space="preserve">2) </w:t>
-                      </w:r>
-                      <w:r>
-                        <w:t>Feature Extraction</w:t>
-                      </w:r>
-                    </w:p>
-                  </w:txbxContent>
-                </v:textbox>
-              </v:roundrect>
             </w:pict>
           </mc:Fallback>
         </mc:AlternateContent>
@@ -727,7 +729,7 @@
                   <wp:posOffset>1241425</wp:posOffset>
                 </wp:positionH>
                 <wp:positionV relativeFrom="paragraph">
-                  <wp:posOffset>14288</wp:posOffset>
+                  <wp:posOffset>9207</wp:posOffset>
                 </wp:positionV>
                 <wp:extent cx="356235" cy="0"/>
                 <wp:effectExtent l="0" t="76200" r="24765" b="95250"/>
@@ -779,7 +781,7 @@
           </mc:Choice>
           <mc:Fallback>
             <w:pict>
-              <v:shape id="Straight Arrow Connector 7" o:spid="_x0000_s1026" type="#_x0000_t32" style="position:absolute;margin-left:97.75pt;margin-top:1.15pt;width:28.05pt;height:0;z-index:251669504;visibility:visible;mso-wrap-style:square;mso-width-percent:0;mso-height-percent:0;mso-wrap-distance-left:9pt;mso-wrap-distance-top:0;mso-wrap-distance-right:9pt;mso-wrap-distance-bottom:0;mso-position-horizontal:absolute;mso-position-horizontal-relative:text;mso-position-vertical:absolute;mso-position-vertical-relative:text;mso-width-percent:0;mso-height-percent:0;mso-width-relative:margin;mso-height-relative:margin" o:gfxdata="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" strokecolor="black [3200]" strokeweight=".5pt">
+              <v:shape id="Straight Arrow Connector 7" o:spid="_x0000_s1026" type="#_x0000_t32" style="position:absolute;margin-left:97.75pt;margin-top:.7pt;width:28.05pt;height:0;z-index:251669504;visibility:visible;mso-wrap-style:square;mso-width-percent:0;mso-height-percent:0;mso-wrap-distance-left:9pt;mso-wrap-distance-top:0;mso-wrap-distance-right:9pt;mso-wrap-distance-bottom:0;mso-position-horizontal:absolute;mso-position-horizontal-relative:text;mso-position-vertical:absolute;mso-position-vertical-relative:text;mso-width-percent:0;mso-height-percent:0;mso-width-relative:margin;mso-height-relative:margin" o:gfxdata="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" strokecolor="black [3200]" strokeweight=".5pt">
                 <v:stroke endarrow="block" joinstyle="miter"/>
               </v:shape>
             </w:pict>
@@ -1333,10 +1335,7 @@
       </w:r>
     </w:p>
     <w:p/>
-    <w:p>
-      <w:bookmarkStart w:id="0" w:name="_GoBack"/>
-      <w:bookmarkEnd w:id="0"/>
-    </w:p>
+    <w:p/>
     <w:p>
       <w:pPr>
         <w:tabs>
@@ -2449,7 +2448,7 @@
   <a:extraClrSchemeLst/>
   <a:extLst>
     <a:ext uri="{05A4C25C-085E-4340-85A3-A5531E510DB2}">
-      <thm15:themeFamily xmlns="" xmlns:thm15="http://schemas.microsoft.com/office/thememl/2012/main" name="Office Theme" id="{62F939B6-93AF-4DB8-9C6B-D6C7DFDC589F}" vid="{4A3C46E8-61CC-4603-A589-7422A47A8E4A}"/>
+      <thm15:themeFamily xmlns:thm15="http://schemas.microsoft.com/office/thememl/2012/main" xmlns="" name="Office Theme" id="{62F939B6-93AF-4DB8-9C6B-D6C7DFDC589F}" vid="{4A3C46E8-61CC-4603-A589-7422A47A8E4A}"/>
     </a:ext>
   </a:extLst>
 </a:theme>

</xml_diff>